<commit_message>
Phil and psych things
</commit_message>
<xml_diff>
--- a/PSYCH207/Chapter 7-9 Review.docx
+++ b/PSYCH207/Chapter 7-9 Review.docx
@@ -1,6 +1,6 @@
 
 <file path=word/document.xml><?xml version="1.0" encoding="utf-8"?>
-<w:document xmlns:wpc="http://schemas.microsoft.com/office/word/2010/wordprocessingCanvas" xmlns:cx="http://schemas.microsoft.com/office/drawing/2014/chartex" xmlns:cx1="http://schemas.microsoft.com/office/drawing/2015/9/8/chartex" xmlns:cx2="http://schemas.microsoft.com/office/drawing/2015/10/21/chartex" xmlns:cx3="http://schemas.microsoft.com/office/drawing/2016/5/9/chartex" xmlns:cx4="http://schemas.microsoft.com/office/drawing/2016/5/10/chartex" xmlns:cx5="http://schemas.microsoft.com/office/drawing/2016/5/11/chartex" xmlns:cx6="http://schemas.microsoft.com/office/drawing/2016/5/12/chartex" xmlns:cx7="http://schemas.microsoft.com/office/drawing/2016/5/13/chartex" xmlns:cx8="http://schemas.microsoft.com/office/drawing/2016/5/14/chartex" xmlns:mc="http://schemas.openxmlformats.org/markup-compatibility/2006" xmlns:aink="http://schemas.microsoft.com/office/drawing/2016/ink" xmlns:am3d="http://schemas.microsoft.com/office/drawing/2017/model3d" xmlns:o="urn:schemas-microsoft-com:office:office" xmlns:r="http://schemas.openxmlformats.org/officeDocument/2006/relationships" xmlns:m="http://schemas.openxmlformats.org/officeDocument/2006/math" xmlns:v="urn:schemas-microsoft-com:vml" xmlns:wp14="http://schemas.microsoft.com/office/word/2010/wordprocessingDrawing" xmlns:wp="http://schemas.openxmlformats.org/drawingml/2006/wordprocessingDrawing" xmlns:w10="urn:schemas-microsoft-com:office:word" xmlns:w="http://schemas.openxmlformats.org/wordprocessingml/2006/main" xmlns:w14="http://schemas.microsoft.com/office/word/2010/wordml" xmlns:w15="http://schemas.microsoft.com/office/word/2012/wordml" xmlns:w16se="http://schemas.microsoft.com/office/word/2015/wordml/symex" xmlns:wpg="http://schemas.microsoft.com/office/word/2010/wordprocessingGroup" xmlns:wpi="http://schemas.microsoft.com/office/word/2010/wordprocessingInk" xmlns:wne="http://schemas.microsoft.com/office/word/2006/wordml" xmlns:wps="http://schemas.microsoft.com/office/word/2010/wordprocessingShape" mc:Ignorable="w14 w15 w16se wp14">
+<w:document xmlns:wpc="http://schemas.microsoft.com/office/word/2010/wordprocessingCanvas" xmlns:cx="http://schemas.microsoft.com/office/drawing/2014/chartex" xmlns:cx1="http://schemas.microsoft.com/office/drawing/2015/9/8/chartex" xmlns:cx2="http://schemas.microsoft.com/office/drawing/2015/10/21/chartex" xmlns:cx3="http://schemas.microsoft.com/office/drawing/2016/5/9/chartex" xmlns:cx4="http://schemas.microsoft.com/office/drawing/2016/5/10/chartex" xmlns:cx5="http://schemas.microsoft.com/office/drawing/2016/5/11/chartex" xmlns:cx6="http://schemas.microsoft.com/office/drawing/2016/5/12/chartex" xmlns:cx7="http://schemas.microsoft.com/office/drawing/2016/5/13/chartex" xmlns:cx8="http://schemas.microsoft.com/office/drawing/2016/5/14/chartex" xmlns:mc="http://schemas.openxmlformats.org/markup-compatibility/2006" xmlns:aink="http://schemas.microsoft.com/office/drawing/2016/ink" xmlns:am3d="http://schemas.microsoft.com/office/drawing/2017/model3d" xmlns:o="urn:schemas-microsoft-com:office:office" xmlns:r="http://schemas.openxmlformats.org/officeDocument/2006/relationships" xmlns:m="http://schemas.openxmlformats.org/officeDocument/2006/math" xmlns:v="urn:schemas-microsoft-com:vml" xmlns:wp14="http://schemas.microsoft.com/office/word/2010/wordprocessingDrawing" xmlns:wp="http://schemas.openxmlformats.org/drawingml/2006/wordprocessingDrawing" xmlns:w10="urn:schemas-microsoft-com:office:word" xmlns:w="http://schemas.openxmlformats.org/wordprocessingml/2006/main" xmlns:w14="http://schemas.microsoft.com/office/word/2010/wordml" xmlns:w15="http://schemas.microsoft.com/office/word/2012/wordml" xmlns:w16cid="http://schemas.microsoft.com/office/word/2016/wordml/cid" xmlns:w16se="http://schemas.microsoft.com/office/word/2015/wordml/symex" xmlns:wpg="http://schemas.microsoft.com/office/word/2010/wordprocessingGroup" xmlns:wpi="http://schemas.microsoft.com/office/word/2010/wordprocessingInk" xmlns:wne="http://schemas.microsoft.com/office/word/2006/wordml" xmlns:wps="http://schemas.microsoft.com/office/word/2010/wordprocessingShape" mc:Ignorable="w14 w15 w16se w16cid wp14">
   <w:body>
     <w:p>
       <w:pPr>
@@ -195,15 +195,7 @@
         <w:t>Basic Level of Categorization:</w:t>
       </w:r>
       <w:r>
-        <w:t xml:space="preserve"> Most basic level of categorizing objects </w:t>
-      </w:r>
-      <w:proofErr w:type="spellStart"/>
-      <w:r>
-        <w:t>ie</w:t>
-      </w:r>
-      <w:proofErr w:type="spellEnd"/>
-      <w:r>
-        <w:t xml:space="preserve"> piano and guitar.</w:t>
+        <w:t xml:space="preserve"> Most basic level of categorizing objects ie piano and guitar.</w:t>
       </w:r>
     </w:p>
     <w:p>
@@ -337,15 +329,7 @@
         <w:t xml:space="preserve"> </w:t>
       </w:r>
       <w:r>
-        <w:t xml:space="preserve">It is better to learn examples and learn implicitly than it is to learn the structures of how things are formed. </w:t>
-      </w:r>
-      <w:proofErr w:type="spellStart"/>
-      <w:r>
-        <w:t>Ie</w:t>
-      </w:r>
-      <w:proofErr w:type="spellEnd"/>
-      <w:r>
-        <w:t xml:space="preserve"> the English language we learn by example rather than by learning every grammatically correct way to speak.</w:t>
+        <w:t>It is better to learn examples and learn implicitly than it is to learn the structures of how things are formed. Ie the English language we learn by example rather than by learning every grammatically correct way to speak.</w:t>
       </w:r>
     </w:p>
     <w:p>
@@ -367,15 +351,15 @@
         <w:t>Prototype view of concepts:</w:t>
       </w:r>
       <w:r>
-        <w:t xml:space="preserve"> Denies the existence of necessary and sufficient feature lists. Regards concepts as a different sort of abstractions called </w:t>
-      </w:r>
-      <w:proofErr w:type="spellStart"/>
-      <w:r>
-        <w:t>protypes</w:t>
-      </w:r>
-      <w:proofErr w:type="spellEnd"/>
-      <w:r>
-        <w:t>.</w:t>
+        <w:t xml:space="preserve"> Denies the existence of necessary and sufficient feature lists. Regards concepts as a different sort of abstractions called prot</w:t>
+      </w:r>
+      <w:r>
+        <w:t>ot</w:t>
+      </w:r>
+      <w:bookmarkStart w:id="0" w:name="_GoBack"/>
+      <w:bookmarkEnd w:id="0"/>
+      <w:r>
+        <w:t>ypes.</w:t>
       </w:r>
     </w:p>
     <w:p>
@@ -422,13 +406,8 @@
       <w:r>
         <w:t xml:space="preserve">under the basic categories </w:t>
       </w:r>
-      <w:proofErr w:type="spellStart"/>
-      <w:r>
-        <w:t>ie</w:t>
-      </w:r>
-      <w:proofErr w:type="spellEnd"/>
-      <w:r>
-        <w:t>, upright piano and grand piano rather than piano and guitar</w:t>
+      <w:r>
+        <w:t>ie, upright piano and grand piano rather than piano and guitar</w:t>
       </w:r>
     </w:p>
     <w:p>
@@ -439,15 +418,7 @@
         <w:t>Superordinate level of categories:</w:t>
       </w:r>
       <w:r>
-        <w:t xml:space="preserve"> categories over the basic categories </w:t>
-      </w:r>
-      <w:proofErr w:type="spellStart"/>
-      <w:r>
-        <w:t>ie</w:t>
-      </w:r>
-      <w:proofErr w:type="spellEnd"/>
-      <w:r>
-        <w:t xml:space="preserve"> if the basics are piano and guitar, the superordinate may be musical instruments</w:t>
+        <w:t xml:space="preserve"> categories over the basic categories ie if the basics are piano and guitar, the superordinate may be musical instruments</w:t>
       </w:r>
     </w:p>
     <w:p/>
@@ -484,11 +455,9 @@
         <w:lastRenderedPageBreak/>
         <w:t xml:space="preserve">Visual images are mental representations of perceptual experiences. There are also auditory, olfactory, cutaneous and other </w:t>
       </w:r>
-      <w:proofErr w:type="spellStart"/>
-      <w:r>
-        <w:t>imagesm</w:t>
-      </w:r>
-      <w:proofErr w:type="spellEnd"/>
+      <w:r>
+        <w:t>images</w:t>
+      </w:r>
       <w:r>
         <w:t xml:space="preserve"> each thought to be a mental representation of a perceptual experience.</w:t>
       </w:r>
@@ -540,11 +509,9 @@
       <w:r>
         <w:t xml:space="preserve">Research on visual imagery has suggested that images function in some ways like internal pictures, undergoing certain kinds of mental operations and transformations. </w:t>
       </w:r>
-      <w:proofErr w:type="spellStart"/>
-      <w:r>
-        <w:t>Tehse</w:t>
-      </w:r>
-      <w:proofErr w:type="spellEnd"/>
+      <w:r>
+        <w:t>These</w:t>
+      </w:r>
       <w:r>
         <w:t xml:space="preserve"> mental operations and transformations appear to function in ways similar to corresponding physical operations and transformations.</w:t>
       </w:r>
@@ -558,20 +525,7 @@
         </w:numPr>
       </w:pPr>
       <w:r>
-        <w:t xml:space="preserve">However, other researchers and theoreticians have pointed out limitations in the image-as-picture metaphor. There are a number of ways in which images work differently from pictures. Some investigators, such as </w:t>
-      </w:r>
-      <w:proofErr w:type="spellStart"/>
-      <w:proofErr w:type="gramStart"/>
-      <w:r>
-        <w:t>Fara</w:t>
-      </w:r>
-      <w:proofErr w:type="spellEnd"/>
-      <w:r>
-        <w:t>(</w:t>
-      </w:r>
-      <w:proofErr w:type="gramEnd"/>
-      <w:r>
-        <w:t>1988), have therefore concluded that “imagery is not visual in the sense of necessarily representing of information acquired through visual sensory channels. Rather, it is visual in the sense of using some of the same neural representational machinery as vision (P315).</w:t>
+        <w:t>However, other researchers and theoreticians have pointed out limitations in the image-as-picture metaphor. There are a number of ways in which images work differently from pictures. Some investigators, such as Fara(1988), have therefore concluded that “imagery is not visual in the sense of necessarily representing of information acquired through visual sensory channels. Rather, it is visual in the sense of using some of the same neural representational machinery as vision (P315).</w:t>
       </w:r>
     </w:p>
     <w:p>
@@ -752,15 +706,7 @@
         <w:t>Imaginal Scanning:</w:t>
       </w:r>
       <w:r>
-        <w:t xml:space="preserve"> View an image and scan it, moving from one position on the image to another, </w:t>
-      </w:r>
-      <w:proofErr w:type="spellStart"/>
-      <w:r>
-        <w:t>ie</w:t>
-      </w:r>
-      <w:proofErr w:type="spellEnd"/>
-      <w:r>
-        <w:t xml:space="preserve"> looking at the letter F and starting in the top left corner and looking at the other corners from the top left to the bottom right.</w:t>
+        <w:t xml:space="preserve"> View an image and scan it, moving from one position on the image to another, ie looking at the letter F and starting in the top left corner and looking at the other corners from the top left to the bottom right.</w:t>
       </w:r>
     </w:p>
     <w:p>
@@ -882,15 +828,7 @@
         <w:t>Tacit Knowledge:</w:t>
       </w:r>
       <w:r>
-        <w:t xml:space="preserve"> is knowledge that is difficult to write down or share verbally. It can be learned by doing or observing. It is a skill that we know how to do rather than facts. </w:t>
-      </w:r>
-      <w:proofErr w:type="spellStart"/>
-      <w:r>
-        <w:t>Ie</w:t>
-      </w:r>
-      <w:proofErr w:type="spellEnd"/>
-      <w:r>
-        <w:t xml:space="preserve"> how to speak or dance, we just feel how to do it, we do not know all of the rules.</w:t>
+        <w:t xml:space="preserve"> is knowledge that is difficult to write down or share verbally. It can be learned by doing or observing. It is a skill that we know how to do rather than facts. Ie how to speak or dance, we just feel how to do it, we do not know all of the rules.</w:t>
       </w:r>
     </w:p>
     <w:p>
@@ -983,11 +921,9 @@
       <w:r>
         <w:t xml:space="preserve">People use different linguistic rules both when they produce and when they comprehend language. The ways in which a number of our perceptual systems are set up help people master the very complicated task of processing language relatively easily. Despite ambiguity in many of the </w:t>
       </w:r>
-      <w:proofErr w:type="spellStart"/>
-      <w:r>
-        <w:t>utterences</w:t>
-      </w:r>
-      <w:proofErr w:type="spellEnd"/>
+      <w:r>
+        <w:t>utterances</w:t>
+      </w:r>
       <w:r>
         <w:t xml:space="preserve"> we encounter, we can use the context of the utterance as well as other strategies to settle on the most likely intended meaning.</w:t>
       </w:r>
@@ -1015,11 +951,9 @@
       <w:r>
         <w:t xml:space="preserve">People seem to parse </w:t>
       </w:r>
-      <w:proofErr w:type="spellStart"/>
-      <w:r>
-        <w:t>sentances</w:t>
-      </w:r>
-      <w:proofErr w:type="spellEnd"/>
+      <w:r>
+        <w:t>sentences</w:t>
+      </w:r>
       <w:r>
         <w:t xml:space="preserve"> into syntactic constituents as they construct the sentence’s meaning</w:t>
       </w:r>
@@ -1098,28 +1032,18 @@
       </w:r>
     </w:p>
     <w:p>
-      <w:proofErr w:type="spellStart"/>
-      <w:r>
-        <w:rPr>
-          <w:u w:val="single"/>
-        </w:rPr>
-        <w:t>Broca’s</w:t>
-      </w:r>
-      <w:proofErr w:type="spellEnd"/>
-      <w:r>
-        <w:rPr>
-          <w:u w:val="single"/>
-        </w:rPr>
-        <w:t xml:space="preserve"> Aphasia:</w:t>
+      <w:r>
+        <w:rPr>
+          <w:u w:val="single"/>
+        </w:rPr>
+        <w:t>Broca’s Aphasia:</w:t>
       </w:r>
       <w:r>
         <w:t xml:space="preserve"> Difficulty speaking/writing </w:t>
       </w:r>
-      <w:proofErr w:type="spellStart"/>
-      <w:r>
-        <w:t>flutent</w:t>
-      </w:r>
-      <w:proofErr w:type="spellEnd"/>
+      <w:r>
+        <w:t>fluent</w:t>
+      </w:r>
       <w:r>
         <w:t xml:space="preserve"> languages</w:t>
       </w:r>
@@ -1135,39 +1059,24 @@
         <w:t>Expressive Aphasia:</w:t>
       </w:r>
       <w:r>
-        <w:t xml:space="preserve"> (Same as </w:t>
-      </w:r>
-      <w:proofErr w:type="spellStart"/>
-      <w:r>
-        <w:t>broca’</w:t>
-      </w:r>
-      <w:r>
-        <w:t>s</w:t>
-      </w:r>
-      <w:proofErr w:type="spellEnd"/>
-      <w:r>
-        <w:t xml:space="preserve"> aphasia)</w:t>
-      </w:r>
-    </w:p>
-    <w:p>
-      <w:pPr>
-        <w:rPr>
-          <w:u w:val="single"/>
-        </w:rPr>
-      </w:pPr>
+        <w:t xml:space="preserve"> (Same as broca’</w:t>
+      </w:r>
+      <w:r>
+        <w:t>s aphasia)</w:t>
+      </w:r>
+    </w:p>
+    <w:p>
       <w:r>
         <w:rPr>
           <w:u w:val="single"/>
         </w:rPr>
         <w:t>Grammar:</w:t>
       </w:r>
-    </w:p>
-    <w:p>
-      <w:pPr>
-        <w:rPr>
-          <w:u w:val="single"/>
-        </w:rPr>
-      </w:pPr>
+      <w:r>
+        <w:t xml:space="preserve"> A language is regular and has a system of rules, the rules are the grammar</w:t>
+      </w:r>
+    </w:p>
+    <w:p>
       <w:r>
         <w:rPr>
           <w:u w:val="single"/>
@@ -1175,177 +1084,185 @@
         <w:lastRenderedPageBreak/>
         <w:t>Gricean maxims of cooperative conversation:</w:t>
       </w:r>
-    </w:p>
-    <w:p>
-      <w:pPr>
-        <w:rPr>
-          <w:u w:val="single"/>
-        </w:rPr>
-      </w:pPr>
+      <w:r>
+        <w:t xml:space="preserve"> Grice believed that for people to converse, they must do more than produce </w:t>
+      </w:r>
+      <w:r>
+        <w:t>utterances</w:t>
+      </w:r>
+      <w:r>
+        <w:t xml:space="preserve"> that are phonologically, syntactically and semantically appropriate.</w:t>
+      </w:r>
+      <w:r>
+        <w:t xml:space="preserve"> It must also have continuity, don’t usually follow up “What is your name?” </w:t>
+      </w:r>
+      <w:r>
+        <w:t>w</w:t>
+      </w:r>
+      <w:r>
+        <w:t xml:space="preserve">ith </w:t>
+      </w:r>
+      <w:r>
+        <w:t>“</w:t>
+      </w:r>
+      <w:r>
+        <w:t>I like pineapple pizza”</w:t>
+      </w:r>
+      <w:r>
+        <w:t>.</w:t>
+      </w:r>
+    </w:p>
+    <w:p>
       <w:r>
         <w:rPr>
           <w:u w:val="single"/>
         </w:rPr>
         <w:t>Informationally encapsulated process:</w:t>
       </w:r>
-    </w:p>
-    <w:p>
-      <w:proofErr w:type="spellStart"/>
-      <w:r>
-        <w:rPr>
-          <w:u w:val="single"/>
-        </w:rPr>
-        <w:t>Laterlization</w:t>
-      </w:r>
-      <w:proofErr w:type="spellEnd"/>
-      <w:r>
-        <w:rPr>
-          <w:u w:val="single"/>
-        </w:rPr>
-        <w:t>:</w:t>
+      <w:r>
+        <w:t xml:space="preserve"> It operates independently of the beliefs and the other information available to the processor.</w:t>
+      </w:r>
+    </w:p>
+    <w:p>
+      <w:r>
+        <w:rPr>
+          <w:u w:val="single"/>
+        </w:rPr>
+        <w:t>Laterlization:</w:t>
       </w:r>
       <w:r>
         <w:t xml:space="preserve"> The different hemispheres in your brain have different functions.</w:t>
       </w:r>
     </w:p>
     <w:p>
-      <w:pPr>
-        <w:rPr>
-          <w:u w:val="single"/>
-        </w:rPr>
-      </w:pPr>
       <w:r>
         <w:rPr>
           <w:u w:val="single"/>
         </w:rPr>
         <w:t>Lexical ambiguity:</w:t>
       </w:r>
-    </w:p>
-    <w:p>
-      <w:pPr>
-        <w:rPr>
-          <w:u w:val="single"/>
-        </w:rPr>
-      </w:pPr>
+      <w:r>
+        <w:t xml:space="preserve"> Occurs when words have two meanings, such as bank. </w:t>
+      </w:r>
+    </w:p>
+    <w:p>
       <w:r>
         <w:rPr>
           <w:u w:val="single"/>
         </w:rPr>
         <w:t>Linguistic competence:</w:t>
       </w:r>
-    </w:p>
-    <w:p>
-      <w:pPr>
-        <w:rPr>
-          <w:u w:val="single"/>
-        </w:rPr>
-      </w:pPr>
+      <w:r>
+        <w:t xml:space="preserve"> Underlying linguistic knowledge that allows people to produce and comprehend language.</w:t>
+      </w:r>
+    </w:p>
+    <w:p>
       <w:r>
         <w:rPr>
           <w:u w:val="single"/>
         </w:rPr>
         <w:t>Linguistic performance:</w:t>
       </w:r>
-    </w:p>
-    <w:p>
-      <w:pPr>
-        <w:rPr>
-          <w:u w:val="single"/>
-        </w:rPr>
-      </w:pPr>
+      <w:r>
+        <w:t xml:space="preserve"> Ability to produce the language correctly.</w:t>
+      </w:r>
+    </w:p>
+    <w:p>
       <w:r>
         <w:rPr>
           <w:u w:val="single"/>
         </w:rPr>
         <w:t>Modularity hypothesis:</w:t>
       </w:r>
-    </w:p>
-    <w:p>
-      <w:pPr>
-        <w:rPr>
-          <w:u w:val="single"/>
-        </w:rPr>
-      </w:pPr>
+      <w:r>
+        <w:t xml:space="preserve"> Certain perceptual and language processes are modules. These processes are thought to be set apart from other cognitive processes such as memory, attention, thinking and problem solving that are thought to be nonmodular.</w:t>
+      </w:r>
+    </w:p>
+    <w:p>
       <w:r>
         <w:rPr>
           <w:u w:val="single"/>
         </w:rPr>
         <w:t>Morpheme:</w:t>
       </w:r>
-    </w:p>
-    <w:p>
-      <w:pPr>
-        <w:rPr>
-          <w:u w:val="single"/>
-        </w:rPr>
-      </w:pPr>
+      <w:r>
+        <w:t xml:space="preserve"> Smallest meaningful unit of language</w:t>
+      </w:r>
+      <w:r>
+        <w:t>.</w:t>
+      </w:r>
+    </w:p>
+    <w:p>
       <w:r>
         <w:rPr>
           <w:u w:val="single"/>
         </w:rPr>
         <w:t>Phoneme:</w:t>
       </w:r>
-    </w:p>
-    <w:p>
-      <w:pPr>
-        <w:rPr>
-          <w:u w:val="single"/>
-        </w:rPr>
-      </w:pPr>
+      <w:r>
+        <w:t xml:space="preserve"> The most basic sounds</w:t>
+      </w:r>
+    </w:p>
+    <w:p>
       <w:r>
         <w:rPr>
           <w:u w:val="single"/>
         </w:rPr>
         <w:t>Phonetics:</w:t>
       </w:r>
-      <w:bookmarkStart w:id="0" w:name="_GoBack"/>
-      <w:bookmarkEnd w:id="0"/>
-    </w:p>
-    <w:p>
-      <w:pPr>
-        <w:rPr>
-          <w:u w:val="single"/>
-        </w:rPr>
-      </w:pPr>
+      <w:r>
+        <w:t xml:space="preserve"> the study of speech sounds and how they are produced.</w:t>
+      </w:r>
+    </w:p>
+    <w:p>
       <w:r>
         <w:rPr>
           <w:u w:val="single"/>
         </w:rPr>
         <w:t>Phonology:</w:t>
       </w:r>
-    </w:p>
-    <w:p>
-      <w:pPr>
-        <w:rPr>
-          <w:u w:val="single"/>
-        </w:rPr>
-      </w:pPr>
+      <w:r>
+        <w:t xml:space="preserve"> the study of systematic ways in which speech sounds are combined and altered in language.</w:t>
+      </w:r>
+    </w:p>
+    <w:p>
       <w:r>
         <w:rPr>
           <w:u w:val="single"/>
         </w:rPr>
         <w:t>Pragmatics:</w:t>
       </w:r>
-    </w:p>
-    <w:p>
-      <w:pPr>
-        <w:rPr>
-          <w:u w:val="single"/>
-        </w:rPr>
-      </w:pPr>
-      <w:proofErr w:type="spellStart"/>
-      <w:r>
-        <w:rPr>
-          <w:u w:val="single"/>
-        </w:rPr>
-        <w:t>Proposational</w:t>
-      </w:r>
-      <w:proofErr w:type="spellEnd"/>
-      <w:r>
-        <w:rPr>
-          <w:u w:val="single"/>
-        </w:rPr>
-        <w:t xml:space="preserve"> Complexity:</w:t>
+      <w:r>
+        <w:t xml:space="preserve"> </w:t>
+      </w:r>
+      <w:r>
+        <w:t xml:space="preserve">The flow/give and take. Listeners must pay attention and make </w:t>
+      </w:r>
+      <w:r>
+        <w:t>assumptions</w:t>
+      </w:r>
+      <w:r>
+        <w:t xml:space="preserve"> and speakers must craft their contributions in ways that make the listeners job feasible.</w:t>
+      </w:r>
+    </w:p>
+    <w:p>
+      <w:r>
+        <w:rPr>
+          <w:u w:val="single"/>
+        </w:rPr>
+        <w:t>Proposational Complexity:</w:t>
+      </w:r>
+      <w:r>
+        <w:t xml:space="preserve"> two </w:t>
+      </w:r>
+      <w:r>
+        <w:t>sentences</w:t>
+      </w:r>
+      <w:r>
+        <w:t xml:space="preserve"> of equal length can differ in the difficulty to process. This is the propositional complexity of a sentence</w:t>
+      </w:r>
+      <w:r>
+        <w:t xml:space="preserve"> – the number of basic ideas conveyed.</w:t>
       </w:r>
     </w:p>
     <w:p>
@@ -1366,42 +1283,45 @@
       </w:r>
     </w:p>
     <w:p>
-      <w:pPr>
-        <w:rPr>
-          <w:u w:val="single"/>
-        </w:rPr>
-      </w:pPr>
       <w:r>
         <w:rPr>
           <w:u w:val="single"/>
         </w:rPr>
         <w:t>Semantics:</w:t>
       </w:r>
-    </w:p>
-    <w:p>
-      <w:pPr>
-        <w:rPr>
-          <w:u w:val="single"/>
-        </w:rPr>
-      </w:pPr>
+      <w:r>
+        <w:t xml:space="preserve"> </w:t>
+      </w:r>
+      <w:r>
+        <w:t>The branch</w:t>
+      </w:r>
+      <w:r>
+        <w:t xml:space="preserve"> of linguistics devoted to the study of meaning.</w:t>
+      </w:r>
+    </w:p>
+    <w:p>
       <w:r>
         <w:rPr>
           <w:u w:val="single"/>
         </w:rPr>
         <w:t>Syntax:</w:t>
       </w:r>
-    </w:p>
-    <w:p>
-      <w:pPr>
-        <w:rPr>
-          <w:u w:val="single"/>
-        </w:rPr>
-      </w:pPr>
+      <w:r>
+        <w:t xml:space="preserve"> The structure of each sentence.</w:t>
+      </w:r>
+    </w:p>
+    <w:p>
       <w:r>
         <w:rPr>
           <w:u w:val="single"/>
         </w:rPr>
         <w:t>Wernicke’s area:</w:t>
+      </w:r>
+      <w:r>
+        <w:t xml:space="preserve"> Part of the cerebral cortex linked to speech comprehension and understanding.</w:t>
+      </w:r>
+      <w:r>
+        <w:t xml:space="preserve"> (written and spoken language).</w:t>
       </w:r>
     </w:p>
     <w:p>
@@ -1426,7 +1346,7 @@
 </file>
 
 <file path=word/numbering.xml><?xml version="1.0" encoding="utf-8"?>
-<w:numbering xmlns:wpc="http://schemas.microsoft.com/office/word/2010/wordprocessingCanvas" xmlns:cx="http://schemas.microsoft.com/office/drawing/2014/chartex" xmlns:cx1="http://schemas.microsoft.com/office/drawing/2015/9/8/chartex" xmlns:cx2="http://schemas.microsoft.com/office/drawing/2015/10/21/chartex" xmlns:cx3="http://schemas.microsoft.com/office/drawing/2016/5/9/chartex" xmlns:cx4="http://schemas.microsoft.com/office/drawing/2016/5/10/chartex" xmlns:cx5="http://schemas.microsoft.com/office/drawing/2016/5/11/chartex" xmlns:cx6="http://schemas.microsoft.com/office/drawing/2016/5/12/chartex" xmlns:cx7="http://schemas.microsoft.com/office/drawing/2016/5/13/chartex" xmlns:cx8="http://schemas.microsoft.com/office/drawing/2016/5/14/chartex" xmlns:mc="http://schemas.openxmlformats.org/markup-compatibility/2006" xmlns:aink="http://schemas.microsoft.com/office/drawing/2016/ink" xmlns:am3d="http://schemas.microsoft.com/office/drawing/2017/model3d" xmlns:o="urn:schemas-microsoft-com:office:office" xmlns:r="http://schemas.openxmlformats.org/officeDocument/2006/relationships" xmlns:m="http://schemas.openxmlformats.org/officeDocument/2006/math" xmlns:v="urn:schemas-microsoft-com:vml" xmlns:wp14="http://schemas.microsoft.com/office/word/2010/wordprocessingDrawing" xmlns:wp="http://schemas.openxmlformats.org/drawingml/2006/wordprocessingDrawing" xmlns:w10="urn:schemas-microsoft-com:office:word" xmlns:w="http://schemas.openxmlformats.org/wordprocessingml/2006/main" xmlns:w14="http://schemas.microsoft.com/office/word/2010/wordml" xmlns:w15="http://schemas.microsoft.com/office/word/2012/wordml" xmlns:w16se="http://schemas.microsoft.com/office/word/2015/wordml/symex" xmlns:wpg="http://schemas.microsoft.com/office/word/2010/wordprocessingGroup" xmlns:wpi="http://schemas.microsoft.com/office/word/2010/wordprocessingInk" xmlns:wne="http://schemas.microsoft.com/office/word/2006/wordml" xmlns:wps="http://schemas.microsoft.com/office/word/2010/wordprocessingShape" mc:Ignorable="w14 w15 w16se wp14">
+<w:numbering xmlns:wpc="http://schemas.microsoft.com/office/word/2010/wordprocessingCanvas" xmlns:cx="http://schemas.microsoft.com/office/drawing/2014/chartex" xmlns:cx1="http://schemas.microsoft.com/office/drawing/2015/9/8/chartex" xmlns:cx2="http://schemas.microsoft.com/office/drawing/2015/10/21/chartex" xmlns:cx3="http://schemas.microsoft.com/office/drawing/2016/5/9/chartex" xmlns:cx4="http://schemas.microsoft.com/office/drawing/2016/5/10/chartex" xmlns:cx5="http://schemas.microsoft.com/office/drawing/2016/5/11/chartex" xmlns:cx6="http://schemas.microsoft.com/office/drawing/2016/5/12/chartex" xmlns:cx7="http://schemas.microsoft.com/office/drawing/2016/5/13/chartex" xmlns:cx8="http://schemas.microsoft.com/office/drawing/2016/5/14/chartex" xmlns:mc="http://schemas.openxmlformats.org/markup-compatibility/2006" xmlns:aink="http://schemas.microsoft.com/office/drawing/2016/ink" xmlns:am3d="http://schemas.microsoft.com/office/drawing/2017/model3d" xmlns:o="urn:schemas-microsoft-com:office:office" xmlns:r="http://schemas.openxmlformats.org/officeDocument/2006/relationships" xmlns:m="http://schemas.openxmlformats.org/officeDocument/2006/math" xmlns:v="urn:schemas-microsoft-com:vml" xmlns:wp14="http://schemas.microsoft.com/office/word/2010/wordprocessingDrawing" xmlns:wp="http://schemas.openxmlformats.org/drawingml/2006/wordprocessingDrawing" xmlns:w10="urn:schemas-microsoft-com:office:word" xmlns:w="http://schemas.openxmlformats.org/wordprocessingml/2006/main" xmlns:w14="http://schemas.microsoft.com/office/word/2010/wordml" xmlns:w15="http://schemas.microsoft.com/office/word/2012/wordml" xmlns:w16cid="http://schemas.microsoft.com/office/word/2016/wordml/cid" xmlns:w16se="http://schemas.microsoft.com/office/word/2015/wordml/symex" xmlns:wpg="http://schemas.microsoft.com/office/word/2010/wordprocessingGroup" xmlns:wpi="http://schemas.microsoft.com/office/word/2010/wordprocessingInk" xmlns:wne="http://schemas.microsoft.com/office/word/2006/wordml" xmlns:wps="http://schemas.microsoft.com/office/word/2010/wordprocessingShape" mc:Ignorable="w14 w15 w16se w16cid wp14">
   <w:abstractNum w:abstractNumId="0" w15:restartNumberingAfterBreak="0">
     <w:nsid w:val="10C46FFA"/>
     <w:multiLevelType w:val="hybridMultilevel"/>
@@ -1800,7 +1720,7 @@
 </file>
 
 <file path=word/styles.xml><?xml version="1.0" encoding="utf-8"?>
-<w:styles xmlns:mc="http://schemas.openxmlformats.org/markup-compatibility/2006" xmlns:r="http://schemas.openxmlformats.org/officeDocument/2006/relationships" xmlns:w="http://schemas.openxmlformats.org/wordprocessingml/2006/main" xmlns:w14="http://schemas.microsoft.com/office/word/2010/wordml" xmlns:w15="http://schemas.microsoft.com/office/word/2012/wordml" xmlns:w16se="http://schemas.microsoft.com/office/word/2015/wordml/symex" mc:Ignorable="w14 w15 w16se">
+<w:styles xmlns:mc="http://schemas.openxmlformats.org/markup-compatibility/2006" xmlns:r="http://schemas.openxmlformats.org/officeDocument/2006/relationships" xmlns:w="http://schemas.openxmlformats.org/wordprocessingml/2006/main" xmlns:w14="http://schemas.microsoft.com/office/word/2010/wordml" xmlns:w15="http://schemas.microsoft.com/office/word/2012/wordml" xmlns:w16cid="http://schemas.microsoft.com/office/word/2016/wordml/cid" xmlns:w16se="http://schemas.microsoft.com/office/word/2015/wordml/symex" mc:Ignorable="w14 w15 w16se w16cid">
   <w:docDefaults>
     <w:rPrDefault>
       <w:rPr>

</xml_diff>